<commit_message>
modificacion del word y pdf
</commit_message>
<xml_diff>
--- a/Actividad2_NuriaMartin-pdf1.docx
+++ b/Actividad2_NuriaMartin-pdf1.docx
@@ -126,7 +126,7 @@
                 <v:stroke joinstyle="miter"/>
                 <v:path gradientshapeok="t" o:connecttype="rect"/>
               </v:shapetype>
-              <v:shape id="Cuadro de texto 111" o:spid="_x0000_s1026" type="#_x0000_t202" style="position:absolute;margin-left:89.25pt;margin-top:49.45pt;width:288.25pt;height:287.5pt;z-index:251662336;visibility:visible;mso-wrap-style:square;mso-width-percent:734;mso-height-percent:363;mso-wrap-distance-left:9pt;mso-wrap-distance-top:0;mso-wrap-distance-right:9pt;mso-wrap-distance-bottom:0;mso-position-horizontal:absolute;mso-position-horizontal-relative:page;mso-position-vertical:absolute;mso-position-vertical-relative:page;mso-width-percent:734;mso-height-percent:363;mso-width-relative:page;mso-height-relative:page;v-text-anchor:bottom" o:gfxdata="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" filled="f" stroked="f" strokeweight=".5pt">
+              <v:shape id="Cuadro de texto 111" o:spid="_x0000_s1026" type="#_x0000_t202" style="position:absolute;margin-left:89.25pt;margin-top:49.45pt;width:288.25pt;height:287.5pt;z-index:251655680;visibility:visible;mso-wrap-style:square;mso-width-percent:734;mso-height-percent:363;mso-wrap-distance-left:9pt;mso-wrap-distance-top:0;mso-wrap-distance-right:9pt;mso-wrap-distance-bottom:0;mso-position-horizontal:absolute;mso-position-horizontal-relative:page;mso-position-vertical:absolute;mso-position-vertical-relative:page;mso-width-percent:734;mso-height-percent:363;mso-width-relative:page;mso-height-relative:page;v-text-anchor:bottom" o:gfxdata="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" filled="f" stroked="f" strokeweight=".5pt">
                 <v:textbox style="mso-fit-shape-to-text:t" inset="0,0,0,0">
                   <w:txbxContent>
                     <w:sdt>
@@ -148,7 +148,6 @@
                           <w:calendar w:val="gregorian"/>
                         </w:date>
                       </w:sdtPr>
-                      <w:sdtEndPr/>
                       <w:sdtContent>
                         <w:p>
                           <w:pPr>
@@ -576,11 +575,7 @@
               </mc:Choice>
               <mc:Fallback>
                 <w:pict>
-                  <v:shapetype w14:anchorId="6F76F234" id="_x0000_t202" coordsize="21600,21600" o:spt="202" path="m,l,21600r21600,l21600,xe">
-                    <v:stroke joinstyle="miter"/>
-                    <v:path gradientshapeok="t" o:connecttype="rect"/>
-                  </v:shapetype>
-                  <v:shape id="Cuadro de texto 113" o:spid="_x0000_s1027" type="#_x0000_t202" style="position:absolute;margin-left:90pt;margin-top:683.85pt;width:453pt;height:85.1pt;z-index:251653632;visibility:visible;mso-wrap-style:square;mso-width-percent:734;mso-height-percent:0;mso-wrap-distance-left:9pt;mso-wrap-distance-top:0;mso-wrap-distance-right:9pt;mso-wrap-distance-bottom:0;mso-position-horizontal:absolute;mso-position-horizontal-relative:page;mso-position-vertical:absolute;mso-position-vertical-relative:page;mso-width-percent:734;mso-height-percent:0;mso-width-relative:page;mso-height-relative:page;v-text-anchor:bottom" o:gfxdata="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" filled="f" stroked="f" strokeweight=".5pt">
+                  <v:shape w14:anchorId="6F76F234" id="Cuadro de texto 113" o:spid="_x0000_s1027" type="#_x0000_t202" style="position:absolute;margin-left:90pt;margin-top:683.85pt;width:453pt;height:85.1pt;z-index:251653632;visibility:visible;mso-wrap-style:square;mso-width-percent:734;mso-height-percent:0;mso-wrap-distance-left:9pt;mso-wrap-distance-top:0;mso-wrap-distance-right:9pt;mso-wrap-distance-bottom:0;mso-position-horizontal:absolute;mso-position-horizontal-relative:page;mso-position-vertical:absolute;mso-position-vertical-relative:page;mso-width-percent:734;mso-height-percent:0;mso-width-relative:page;mso-height-relative:page;v-text-anchor:bottom" o:gfxdata="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" filled="f" stroked="f" strokeweight=".5pt">
                     <v:textbox inset="0,0,0,0">
                       <w:txbxContent>
                         <w:p>
@@ -842,7 +837,7 @@
               </mc:Choice>
               <mc:Fallback>
                 <w:pict>
-                  <v:shape w14:anchorId="70AABB46" id="Cuadro de texto 112" o:spid="_x0000_s1028" type="#_x0000_t202" style="position:absolute;margin-left:89.3pt;margin-top:751.6pt;width:453pt;height:51.4pt;z-index:251661312;visibility:visible;mso-wrap-style:square;mso-width-percent:734;mso-height-percent:0;mso-wrap-distance-left:9pt;mso-wrap-distance-top:0;mso-wrap-distance-right:9pt;mso-wrap-distance-bottom:0;mso-position-horizontal:absolute;mso-position-horizontal-relative:page;mso-position-vertical:absolute;mso-position-vertical-relative:page;mso-width-percent:734;mso-height-percent:0;mso-width-relative:page;mso-height-relative:page;v-text-anchor:bottom" o:gfxdata="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" filled="f" stroked="f" strokeweight=".5pt">
+                  <v:shape w14:anchorId="70AABB46" id="Cuadro de texto 112" o:spid="_x0000_s1028" type="#_x0000_t202" style="position:absolute;margin-left:89.3pt;margin-top:751.6pt;width:453pt;height:51.4pt;z-index:251654656;visibility:visible;mso-wrap-style:square;mso-width-percent:734;mso-height-percent:0;mso-wrap-distance-left:9pt;mso-wrap-distance-top:0;mso-wrap-distance-right:9pt;mso-wrap-distance-bottom:0;mso-position-horizontal:absolute;mso-position-horizontal-relative:page;mso-position-vertical:absolute;mso-position-vertical-relative:page;mso-width-percent:734;mso-height-percent:0;mso-width-relative:page;mso-height-relative:page;v-text-anchor:bottom" o:gfxdata="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" filled="f" stroked="f" strokeweight=".5pt">
                     <v:textbox inset="0,0,0,0">
                       <w:txbxContent>
                         <w:sdt>
@@ -859,7 +854,6 @@
                             <w:dataBinding w:prefixMappings="xmlns:ns0='http://purl.org/dc/elements/1.1/' xmlns:ns1='http://schemas.openxmlformats.org/package/2006/metadata/core-properties' " w:xpath="/ns1:coreProperties[1]/ns0:creator[1]" w:storeItemID="{6C3C8BC8-F283-45AE-878A-BAB7291924A1}"/>
                             <w:text/>
                           </w:sdtPr>
-                          <w:sdtEndPr/>
                           <w:sdtContent>
                             <w:p>
                               <w:pPr>
@@ -908,7 +902,6 @@
                               <w:dataBinding w:prefixMappings="xmlns:ns0='http://schemas.microsoft.com/office/2006/coverPageProps' " w:xpath="/ns0:CoverPageProperties[1]/ns0:CompanyAddress[1]" w:storeItemID="{55AF091B-3C7A-41E3-B477-F2FDAA23CFDA}"/>
                               <w:text/>
                             </w:sdtPr>
-                            <w:sdtEndPr/>
                             <w:sdtContent>
                               <w:r>
                                 <w:rPr>
@@ -1041,7 +1034,7 @@
             </w:rPr>
             <w:fldChar w:fldCharType="separate"/>
           </w:r>
-          <w:hyperlink w:anchor="_Toc183947479" w:history="1">
+          <w:hyperlink w:anchor="_Toc183982013" w:history="1">
             <w:r>
               <w:rPr>
                 <w:rStyle w:val="Hipervnculo"/>
@@ -1087,7 +1080,7 @@
                 <w:noProof/>
                 <w:webHidden/>
               </w:rPr>
-              <w:instrText xml:space="preserve"> PAGEREF _Toc183947479 \h </w:instrText>
+              <w:instrText xml:space="preserve"> PAGEREF _Toc183982013 \h </w:instrText>
             </w:r>
             <w:r>
               <w:rPr>
@@ -1135,7 +1128,7 @@
               <w14:ligatures w14:val="standardContextual"/>
             </w:rPr>
           </w:pPr>
-          <w:hyperlink w:anchor="_Toc183947480" w:history="1">
+          <w:hyperlink w:anchor="_Toc183982014" w:history="1">
             <w:r>
               <w:rPr>
                 <w:rStyle w:val="Hipervnculo"/>
@@ -1181,7 +1174,7 @@
                 <w:noProof/>
                 <w:webHidden/>
               </w:rPr>
-              <w:instrText xml:space="preserve"> PAGEREF _Toc183947480 \h </w:instrText>
+              <w:instrText xml:space="preserve"> PAGEREF _Toc183982014 \h </w:instrText>
             </w:r>
             <w:r>
               <w:rPr>
@@ -1229,7 +1222,7 @@
               <w14:ligatures w14:val="standardContextual"/>
             </w:rPr>
           </w:pPr>
-          <w:hyperlink w:anchor="_Toc183947481" w:history="1">
+          <w:hyperlink w:anchor="_Toc183982015" w:history="1">
             <w:r>
               <w:rPr>
                 <w:rStyle w:val="Hipervnculo"/>
@@ -1275,7 +1268,7 @@
                 <w:noProof/>
                 <w:webHidden/>
               </w:rPr>
-              <w:instrText xml:space="preserve"> PAGEREF _Toc183947481 \h </w:instrText>
+              <w:instrText xml:space="preserve"> PAGEREF _Toc183982015 \h </w:instrText>
             </w:r>
             <w:r>
               <w:rPr>
@@ -1323,7 +1316,7 @@
               <w14:ligatures w14:val="standardContextual"/>
             </w:rPr>
           </w:pPr>
-          <w:hyperlink w:anchor="_Toc183947482" w:history="1">
+          <w:hyperlink w:anchor="_Toc183982016" w:history="1">
             <w:r>
               <w:rPr>
                 <w:rStyle w:val="Hipervnculo"/>
@@ -1369,7 +1362,7 @@
                 <w:noProof/>
                 <w:webHidden/>
               </w:rPr>
-              <w:instrText xml:space="preserve"> PAGEREF _Toc183947482 \h </w:instrText>
+              <w:instrText xml:space="preserve"> PAGEREF _Toc183982016 \h </w:instrText>
             </w:r>
             <w:r>
               <w:rPr>
@@ -1417,7 +1410,7 @@
               <w14:ligatures w14:val="standardContextual"/>
             </w:rPr>
           </w:pPr>
-          <w:hyperlink w:anchor="_Toc183947483" w:history="1">
+          <w:hyperlink w:anchor="_Toc183982017" w:history="1">
             <w:r>
               <w:rPr>
                 <w:rStyle w:val="Hipervnculo"/>
@@ -1463,7 +1456,7 @@
                 <w:noProof/>
                 <w:webHidden/>
               </w:rPr>
-              <w:instrText xml:space="preserve"> PAGEREF _Toc183947483 \h </w:instrText>
+              <w:instrText xml:space="preserve"> PAGEREF _Toc183982017 \h </w:instrText>
             </w:r>
             <w:r>
               <w:rPr>
@@ -1511,7 +1504,7 @@
               <w14:ligatures w14:val="standardContextual"/>
             </w:rPr>
           </w:pPr>
-          <w:hyperlink w:anchor="_Toc183947484" w:history="1">
+          <w:hyperlink w:anchor="_Toc183982018" w:history="1">
             <w:r>
               <w:rPr>
                 <w:rStyle w:val="Hipervnculo"/>
@@ -1557,7 +1550,7 @@
                 <w:noProof/>
                 <w:webHidden/>
               </w:rPr>
-              <w:instrText xml:space="preserve"> PAGEREF _Toc183947484 \h </w:instrText>
+              <w:instrText xml:space="preserve"> PAGEREF _Toc183982018 \h </w:instrText>
             </w:r>
             <w:r>
               <w:rPr>
@@ -1605,7 +1598,7 @@
               <w14:ligatures w14:val="standardContextual"/>
             </w:rPr>
           </w:pPr>
-          <w:hyperlink w:anchor="_Toc183947485" w:history="1">
+          <w:hyperlink w:anchor="_Toc183982019" w:history="1">
             <w:r>
               <w:rPr>
                 <w:rStyle w:val="Hipervnculo"/>
@@ -1651,7 +1644,7 @@
                 <w:noProof/>
                 <w:webHidden/>
               </w:rPr>
-              <w:instrText xml:space="preserve"> PAGEREF _Toc183947485 \h </w:instrText>
+              <w:instrText xml:space="preserve"> PAGEREF _Toc183982019 \h </w:instrText>
             </w:r>
             <w:r>
               <w:rPr>
@@ -1699,7 +1692,7 @@
               <w14:ligatures w14:val="standardContextual"/>
             </w:rPr>
           </w:pPr>
-          <w:hyperlink w:anchor="_Toc183947486" w:history="1">
+          <w:hyperlink w:anchor="_Toc183982020" w:history="1">
             <w:r>
               <w:rPr>
                 <w:rStyle w:val="Hipervnculo"/>
@@ -1745,7 +1738,7 @@
                 <w:noProof/>
                 <w:webHidden/>
               </w:rPr>
-              <w:instrText xml:space="preserve"> PAGEREF _Toc183947486 \h </w:instrText>
+              <w:instrText xml:space="preserve"> PAGEREF _Toc183982020 \h </w:instrText>
             </w:r>
             <w:r>
               <w:rPr>
@@ -1793,7 +1786,7 @@
               <w14:ligatures w14:val="standardContextual"/>
             </w:rPr>
           </w:pPr>
-          <w:hyperlink w:anchor="_Toc183947487" w:history="1">
+          <w:hyperlink w:anchor="_Toc183982021" w:history="1">
             <w:r>
               <w:rPr>
                 <w:rStyle w:val="Hipervnculo"/>
@@ -1839,7 +1832,101 @@
                 <w:noProof/>
                 <w:webHidden/>
               </w:rPr>
-              <w:instrText xml:space="preserve"> PAGEREF _Toc183947487 \h </w:instrText>
+              <w:instrText xml:space="preserve"> PAGEREF _Toc183982021 \h </w:instrText>
+            </w:r>
+            <w:r>
+              <w:rPr>
+                <w:noProof/>
+                <w:webHidden/>
+              </w:rPr>
+            </w:r>
+            <w:r>
+              <w:rPr>
+                <w:noProof/>
+                <w:webHidden/>
+              </w:rPr>
+              <w:fldChar w:fldCharType="separate"/>
+            </w:r>
+            <w:r>
+              <w:rPr>
+                <w:noProof/>
+                <w:webHidden/>
+              </w:rPr>
+              <w:t>7</w:t>
+            </w:r>
+            <w:r>
+              <w:rPr>
+                <w:noProof/>
+                <w:webHidden/>
+              </w:rPr>
+              <w:fldChar w:fldCharType="end"/>
+            </w:r>
+          </w:hyperlink>
+        </w:p>
+        <w:p>
+          <w:pPr>
+            <w:pStyle w:val="TDC1"/>
+            <w:tabs>
+              <w:tab w:val="left" w:pos="440"/>
+              <w:tab w:val="right" w:leader="dot" w:pos="10456"/>
+            </w:tabs>
+            <w:rPr>
+              <w:rFonts w:eastAsiaTheme="minorEastAsia"/>
+              <w:noProof/>
+              <w:kern w:val="2"/>
+              <w:sz w:val="24"/>
+              <w:szCs w:val="24"/>
+              <w:lang w:eastAsia="es-ES"/>
+              <w14:ligatures w14:val="standardContextual"/>
+            </w:rPr>
+          </w:pPr>
+          <w:hyperlink w:anchor="_Toc183982022" w:history="1">
+            <w:r>
+              <w:rPr>
+                <w:rStyle w:val="Hipervnculo"/>
+                <w:noProof/>
+              </w:rPr>
+              <w:t>2.</w:t>
+            </w:r>
+            <w:r>
+              <w:rPr>
+                <w:rFonts w:eastAsiaTheme="minorEastAsia"/>
+                <w:noProof/>
+                <w:kern w:val="2"/>
+                <w:sz w:val="24"/>
+                <w:szCs w:val="24"/>
+                <w:lang w:eastAsia="es-ES"/>
+                <w14:ligatures w14:val="standardContextual"/>
+              </w:rPr>
+              <w:tab/>
+            </w:r>
+            <w:r>
+              <w:rPr>
+                <w:rStyle w:val="Hipervnculo"/>
+                <w:noProof/>
+              </w:rPr>
+              <w:t>CÓDIGOS</w:t>
+            </w:r>
+            <w:r>
+              <w:rPr>
+                <w:noProof/>
+                <w:webHidden/>
+              </w:rPr>
+              <w:tab/>
+            </w:r>
+            <w:r>
+              <w:rPr>
+                <w:noProof/>
+                <w:webHidden/>
+              </w:rPr>
+              <w:fldChar w:fldCharType="begin"/>
+            </w:r>
+            <w:r>
+              <w:rPr>
+                <w:noProof/>
+                <w:webHidden/>
+              </w:rPr>
+              <w:instrText xml:space="preserve"> PAGEREF _Toc183982022 \h </w:instrText>
             </w:r>
             <w:r>
               <w:rPr>
@@ -2059,7 +2146,7 @@
           <w:numId w:val="2"/>
         </w:numPr>
       </w:pPr>
-      <w:bookmarkStart w:id="0" w:name="_Toc183947479"/>
+      <w:bookmarkStart w:id="0" w:name="_Toc183982013"/>
       <w:r>
         <w:lastRenderedPageBreak/>
         <w:t>EJERCICIOS DE MARCADO DE TEXTO</w:t>
@@ -2075,7 +2162,7 @@
           <w:numId w:val="2"/>
         </w:numPr>
       </w:pPr>
-      <w:bookmarkStart w:id="1" w:name="_Toc183947480"/>
+      <w:bookmarkStart w:id="1" w:name="_Toc183982014"/>
       <w:r>
         <w:t>EJERCICIO TEXTO - 01</w:t>
       </w:r>
@@ -2258,7 +2345,6 @@
         <w:pStyle w:val="NormalWeb"/>
         <w:rPr>
           <w:rFonts w:asciiTheme="majorHAnsi" w:hAnsiTheme="majorHAnsi" w:cstheme="majorHAnsi"/>
-          <w:lang w:val="en-GB"/>
         </w:rPr>
       </w:pPr>
     </w:p>
@@ -2267,7 +2353,6 @@
         <w:pStyle w:val="NormalWeb"/>
         <w:rPr>
           <w:rFonts w:asciiTheme="majorHAnsi" w:hAnsiTheme="majorHAnsi" w:cstheme="majorHAnsi"/>
-          <w:lang w:val="en-GB"/>
         </w:rPr>
       </w:pPr>
     </w:p>
@@ -2279,7 +2364,7 @@
           <w:numId w:val="2"/>
         </w:numPr>
       </w:pPr>
-      <w:bookmarkStart w:id="2" w:name="_Toc183947481"/>
+      <w:bookmarkStart w:id="2" w:name="_Toc183982015"/>
       <w:r>
         <w:t xml:space="preserve">EJERCICIO TEXTO </w:t>
       </w:r>
@@ -2596,7 +2681,7 @@
           <w:numId w:val="2"/>
         </w:numPr>
       </w:pPr>
-      <w:bookmarkStart w:id="3" w:name="_Toc183947482"/>
+      <w:bookmarkStart w:id="3" w:name="_Toc183982016"/>
       <w:r>
         <w:lastRenderedPageBreak/>
         <w:t>EJERCICIO TEXTO - 03</w:t>
@@ -2861,7 +2946,7 @@
           <w:numId w:val="2"/>
         </w:numPr>
       </w:pPr>
-      <w:bookmarkStart w:id="4" w:name="_Toc183947483"/>
+      <w:bookmarkStart w:id="4" w:name="_Toc183982017"/>
       <w:r>
         <w:t>EJERCICIO TEXTO – 0</w:t>
       </w:r>
@@ -3149,9 +3234,6 @@
     <w:p>
       <w:pPr>
         <w:pStyle w:val="NormalWeb"/>
-        <w:rPr>
-          <w:lang w:val="en-GB"/>
-        </w:rPr>
       </w:pPr>
       <w:r>
         <w:rPr>
@@ -3168,7 +3250,7 @@
           <w:numId w:val="2"/>
         </w:numPr>
       </w:pPr>
-      <w:bookmarkStart w:id="5" w:name="_Toc183947484"/>
+      <w:bookmarkStart w:id="5" w:name="_Toc183982018"/>
       <w:r>
         <w:lastRenderedPageBreak/>
         <w:t>EJERCICIO TEXTO – 0</w:t>
@@ -3191,7 +3273,7 @@
           <w:noProof/>
         </w:rPr>
         <w:drawing>
-          <wp:anchor distT="0" distB="0" distL="114300" distR="114300" simplePos="0" relativeHeight="251670016" behindDoc="0" locked="0" layoutInCell="1" allowOverlap="1" wp14:anchorId="1DA70BD4" wp14:editId="10ACDD92">
+          <wp:anchor distT="0" distB="0" distL="114300" distR="114300" simplePos="0" relativeHeight="251670016" behindDoc="0" locked="0" layoutInCell="1" allowOverlap="1" wp14:anchorId="1DA70BD4" wp14:editId="764714CB">
             <wp:simplePos x="0" y="0"/>
             <wp:positionH relativeFrom="page">
               <wp:posOffset>485775</wp:posOffset>
@@ -3682,7 +3764,7 @@
           <w:numId w:val="2"/>
         </w:numPr>
       </w:pPr>
-      <w:bookmarkStart w:id="6" w:name="_Toc183947485"/>
+      <w:bookmarkStart w:id="6" w:name="_Toc183982019"/>
       <w:r>
         <w:lastRenderedPageBreak/>
         <w:t>EJERCICIO TEXTO – 0</w:t>
@@ -4062,7 +4144,7 @@
           <w:numId w:val="2"/>
         </w:numPr>
       </w:pPr>
-      <w:bookmarkStart w:id="7" w:name="_Toc183947486"/>
+      <w:bookmarkStart w:id="7" w:name="_Toc183982020"/>
       <w:r>
         <w:lastRenderedPageBreak/>
         <w:t>EJERCICIO TEXTO – 0</w:t>
@@ -4689,7 +4771,7 @@
           <w:numId w:val="2"/>
         </w:numPr>
       </w:pPr>
-      <w:bookmarkStart w:id="8" w:name="_Toc183947487"/>
+      <w:bookmarkStart w:id="8" w:name="_Toc183982021"/>
       <w:r>
         <w:lastRenderedPageBreak/>
         <w:t>EJERCICIO TEXTO – 0</w:t>
@@ -4712,7 +4794,7 @@
           <w:noProof/>
         </w:rPr>
         <w:drawing>
-          <wp:anchor distT="0" distB="0" distL="114300" distR="114300" simplePos="0" relativeHeight="251674112" behindDoc="0" locked="0" layoutInCell="1" allowOverlap="1" wp14:anchorId="0CB024B1" wp14:editId="645A26F7">
+          <wp:anchor distT="0" distB="0" distL="114300" distR="114300" simplePos="0" relativeHeight="251674112" behindDoc="0" locked="0" layoutInCell="1" allowOverlap="1" wp14:anchorId="0CB024B1" wp14:editId="29A6924B">
             <wp:simplePos x="0" y="0"/>
             <wp:positionH relativeFrom="column">
               <wp:posOffset>336551</wp:posOffset>
@@ -4852,7 +4934,7 @@
           <w:noProof/>
         </w:rPr>
         <w:drawing>
-          <wp:anchor distT="0" distB="0" distL="114300" distR="114300" simplePos="0" relativeHeight="251675136" behindDoc="0" locked="0" layoutInCell="1" allowOverlap="1" wp14:anchorId="1718EAEC" wp14:editId="0FC06E75">
+          <wp:anchor distT="0" distB="0" distL="114300" distR="114300" simplePos="0" relativeHeight="251675136" behindDoc="0" locked="0" layoutInCell="1" allowOverlap="1" wp14:anchorId="1718EAEC" wp14:editId="594AE7AC">
             <wp:simplePos x="0" y="0"/>
             <wp:positionH relativeFrom="column">
               <wp:posOffset>323850</wp:posOffset>
@@ -5136,7 +5218,6 @@
         <w:t>.</w:t>
       </w:r>
     </w:p>
-    <w:p/>
     <w:p>
       <w:pPr>
         <w:pStyle w:val="NormalWeb"/>
@@ -5148,9 +5229,96 @@
     </w:p>
     <w:p>
       <w:pPr>
+        <w:pStyle w:val="Ttulo1"/>
+        <w:numPr>
+          <w:ilvl w:val="0"/>
+          <w:numId w:val="2"/>
+        </w:numPr>
+      </w:pPr>
+      <w:bookmarkStart w:id="9" w:name="_Toc183982022"/>
+      <w:r>
+        <w:t>CÓDIGOS</w:t>
+      </w:r>
+      <w:bookmarkEnd w:id="9"/>
+    </w:p>
+    <w:p>
+      <w:pPr>
+        <w:ind w:left="708"/>
+      </w:pPr>
+    </w:p>
+    <w:p>
+      <w:pPr>
         <w:pStyle w:val="NormalWeb"/>
-        <w:rPr>
-          <w:rFonts w:asciiTheme="majorHAnsi" w:hAnsiTheme="majorHAnsi" w:cstheme="majorHAnsi"/>
+        <w:ind w:left="720"/>
+        <w:rPr>
+          <w:rFonts w:asciiTheme="majorHAnsi" w:hAnsiTheme="majorHAnsi" w:cstheme="majorHAnsi"/>
+        </w:rPr>
+      </w:pPr>
+      <w:r>
+        <w:rPr>
+          <w:rFonts w:asciiTheme="majorHAnsi" w:hAnsiTheme="majorHAnsi" w:cstheme="majorHAnsi"/>
+        </w:rPr>
+        <w:t xml:space="preserve">Este es el </w:t>
+      </w:r>
+      <w:proofErr w:type="gramStart"/>
+      <w:r>
+        <w:rPr>
+          <w:rFonts w:asciiTheme="majorHAnsi" w:hAnsiTheme="majorHAnsi" w:cstheme="majorHAnsi"/>
+        </w:rPr>
+        <w:t>link</w:t>
+      </w:r>
+      <w:proofErr w:type="gramEnd"/>
+      <w:r>
+        <w:rPr>
+          <w:rFonts w:asciiTheme="majorHAnsi" w:hAnsiTheme="majorHAnsi" w:cstheme="majorHAnsi"/>
+        </w:rPr>
+        <w:t xml:space="preserve"> de GitHub con todos los archivos diseñados para la tarea:</w:t>
+      </w:r>
+    </w:p>
+    <w:p>
+      <w:pPr>
+        <w:pStyle w:val="NormalWeb"/>
+        <w:ind w:left="720"/>
+        <w:rPr>
+          <w:rFonts w:asciiTheme="majorHAnsi" w:hAnsiTheme="majorHAnsi" w:cstheme="majorHAnsi"/>
+          <w:lang w:val="en-GB"/>
+        </w:rPr>
+      </w:pPr>
+      <w:r>
+        <w:rPr>
+          <w:rFonts w:asciiTheme="majorHAnsi" w:hAnsiTheme="majorHAnsi" w:cstheme="majorHAnsi"/>
+          <w:lang w:val="en-GB"/>
+        </w:rPr>
+        <w:t xml:space="preserve">URL: </w:t>
+      </w:r>
+      <w:r>
+        <w:rPr>
+          <w:rFonts w:asciiTheme="majorHAnsi" w:hAnsiTheme="majorHAnsi" w:cstheme="majorHAnsi"/>
+          <w:lang w:val="en-GB"/>
+        </w:rPr>
+        <w:t xml:space="preserve"> </w:t>
+      </w:r>
+      <w:r>
+        <w:rPr>
+          <w:rFonts w:asciiTheme="majorHAnsi" w:hAnsiTheme="majorHAnsi" w:cstheme="majorHAnsi"/>
+          <w:lang w:val="en-GB"/>
+        </w:rPr>
+        <w:t>https://github.com/nuria-martin/LMSGI-tarea2-nme.git</w:t>
+      </w:r>
+    </w:p>
+    <w:p>
+      <w:pPr>
+        <w:rPr>
+          <w:lang w:val="en-GB"/>
+        </w:rPr>
+      </w:pPr>
+    </w:p>
+    <w:p>
+      <w:pPr>
+        <w:pStyle w:val="NormalWeb"/>
+        <w:rPr>
+          <w:rFonts w:asciiTheme="majorHAnsi" w:hAnsiTheme="majorHAnsi" w:cstheme="majorHAnsi"/>
+          <w:lang w:val="en-GB"/>
         </w:rPr>
       </w:pPr>
     </w:p>
@@ -11544,8 +11712,10 @@
     <w:rsid w:val="00621E7B"/>
     <w:rsid w:val="00683AD4"/>
     <w:rsid w:val="006E796C"/>
+    <w:rsid w:val="007441F8"/>
     <w:rsid w:val="00A95DF3"/>
     <w:rsid w:val="00AC3C17"/>
+    <w:rsid w:val="00B14CC7"/>
     <w:rsid w:val="00B5322C"/>
     <w:rsid w:val="00BC2B4C"/>
     <w:rsid w:val="00BF5232"/>
@@ -12291,6 +12461,14 @@
 </file>
 
 <file path=customXml/item2.xml><?xml version="1.0" encoding="utf-8"?>
+<p:properties xmlns:p="http://schemas.microsoft.com/office/2006/metadata/properties" xmlns:xsi="http://www.w3.org/2001/XMLSchema-instance" xmlns:pc="http://schemas.microsoft.com/office/infopath/2007/PartnerControls">
+  <documentManagement>
+    <_activity xmlns="985c3e64-69ca-424b-9114-6ed485933e55" xsi:nil="true"/>
+  </documentManagement>
+</p:properties>
+</file>
+
+<file path=customXml/item3.xml><?xml version="1.0" encoding="utf-8"?>
 <ct:contentTypeSchema xmlns:ct="http://schemas.microsoft.com/office/2006/metadata/contentType" xmlns:ma="http://schemas.microsoft.com/office/2006/metadata/properties/metaAttributes" ct:_="" ma:_="" ma:contentTypeName="Document" ma:contentTypeID="0x010100C14570EC311E71499531B4795B908C77" ma:contentTypeVersion="16" ma:contentTypeDescription="Create a new document." ma:contentTypeScope="" ma:versionID="7d7e6900b65bfbd6bb69e331fd8a76a4">
   <xsd:schema xmlns:xsd="http://www.w3.org/2001/XMLSchema" xmlns:xs="http://www.w3.org/2001/XMLSchema" xmlns:p="http://schemas.microsoft.com/office/2006/metadata/properties" xmlns:ns3="985c3e64-69ca-424b-9114-6ed485933e55" xmlns:ns4="35cfd5d4-8e25-452e-b623-2c749786f4f0" targetNamespace="http://schemas.microsoft.com/office/2006/metadata/properties" ma:root="true" ma:fieldsID="d30bc81b4a322df9dd72b1fad79e8d9e" ns3:_="" ns4:_="">
     <xsd:import namespace="985c3e64-69ca-424b-9114-6ed485933e55"/>
@@ -12529,25 +12707,17 @@
 </ct:contentTypeSchema>
 </file>
 
-<file path=customXml/item3.xml><?xml version="1.0" encoding="utf-8"?>
-<p:properties xmlns:p="http://schemas.microsoft.com/office/2006/metadata/properties" xmlns:xsi="http://www.w3.org/2001/XMLSchema-instance" xmlns:pc="http://schemas.microsoft.com/office/infopath/2007/PartnerControls">
-  <documentManagement>
-    <_activity xmlns="985c3e64-69ca-424b-9114-6ed485933e55" xsi:nil="true"/>
-  </documentManagement>
-</p:properties>
+<file path=customXml/item4.xml><?xml version="1.0" encoding="utf-8"?>
+<b:Sources xmlns:b="http://schemas.openxmlformats.org/officeDocument/2006/bibliography" xmlns="http://schemas.openxmlformats.org/officeDocument/2006/bibliography" SelectedStyle="\APASixthEditionOfficeOnline.xsl" StyleName="APA" Version="6"/>
 </file>
 
-<file path=customXml/item4.xml><?xml version="1.0" encoding="utf-8"?>
+<file path=customXml/item5.xml><?xml version="1.0" encoding="utf-8"?>
 <?mso-contentType ?>
 <FormTemplates xmlns="http://schemas.microsoft.com/sharepoint/v3/contenttype/forms">
   <Display>DocumentLibraryForm</Display>
   <Edit>DocumentLibraryForm</Edit>
   <New>DocumentLibraryForm</New>
 </FormTemplates>
-</file>
-
-<file path=customXml/item5.xml><?xml version="1.0" encoding="utf-8"?>
-<b:Sources xmlns:b="http://schemas.openxmlformats.org/officeDocument/2006/bibliography" xmlns="http://schemas.openxmlformats.org/officeDocument/2006/bibliography" SelectedStyle="\APASixthEditionOfficeOnline.xsl" StyleName="APA" Version="6"/>
 </file>
 
 <file path=customXml/itemProps1.xml><?xml version="1.0" encoding="utf-8"?>
@@ -12559,6 +12729,16 @@
 </file>
 
 <file path=customXml/itemProps2.xml><?xml version="1.0" encoding="utf-8"?>
+<ds:datastoreItem xmlns:ds="http://schemas.openxmlformats.org/officeDocument/2006/customXml" ds:itemID="{D3DD5A9E-A993-4AEC-AEA1-78FCEBFE3140}">
+  <ds:schemaRefs>
+    <ds:schemaRef ds:uri="http://schemas.microsoft.com/office/2006/metadata/properties"/>
+    <ds:schemaRef ds:uri="http://schemas.microsoft.com/office/infopath/2007/PartnerControls"/>
+    <ds:schemaRef ds:uri="985c3e64-69ca-424b-9114-6ed485933e55"/>
+  </ds:schemaRefs>
+</ds:datastoreItem>
+</file>
+
+<file path=customXml/itemProps3.xml><?xml version="1.0" encoding="utf-8"?>
 <ds:datastoreItem xmlns:ds="http://schemas.openxmlformats.org/officeDocument/2006/customXml" ds:itemID="{1F3B75BA-9CE2-48D0-B105-AFC31547C88C}">
   <ds:schemaRefs>
     <ds:schemaRef ds:uri="http://schemas.microsoft.com/office/2006/metadata/contentType"/>
@@ -12577,28 +12757,18 @@
 </ds:datastoreItem>
 </file>
 
-<file path=customXml/itemProps3.xml><?xml version="1.0" encoding="utf-8"?>
-<ds:datastoreItem xmlns:ds="http://schemas.openxmlformats.org/officeDocument/2006/customXml" ds:itemID="{D3DD5A9E-A993-4AEC-AEA1-78FCEBFE3140}">
+<file path=customXml/itemProps4.xml><?xml version="1.0" encoding="utf-8"?>
+<ds:datastoreItem xmlns:ds="http://schemas.openxmlformats.org/officeDocument/2006/customXml" ds:itemID="{6EB672A6-7D94-4066-9B9B-DCA435B24030}">
   <ds:schemaRefs>
-    <ds:schemaRef ds:uri="http://schemas.microsoft.com/office/2006/metadata/properties"/>
-    <ds:schemaRef ds:uri="http://schemas.microsoft.com/office/infopath/2007/PartnerControls"/>
-    <ds:schemaRef ds:uri="985c3e64-69ca-424b-9114-6ed485933e55"/>
+    <ds:schemaRef ds:uri="http://schemas.openxmlformats.org/officeDocument/2006/bibliography"/>
   </ds:schemaRefs>
 </ds:datastoreItem>
 </file>
 
-<file path=customXml/itemProps4.xml><?xml version="1.0" encoding="utf-8"?>
+<file path=customXml/itemProps5.xml><?xml version="1.0" encoding="utf-8"?>
 <ds:datastoreItem xmlns:ds="http://schemas.openxmlformats.org/officeDocument/2006/customXml" ds:itemID="{691C77CE-9BD4-403E-A049-1A2E11A86A68}">
   <ds:schemaRefs>
     <ds:schemaRef ds:uri="http://schemas.microsoft.com/sharepoint/v3/contenttype/forms"/>
   </ds:schemaRefs>
 </ds:datastoreItem>
-</file>
-
-<file path=customXml/itemProps5.xml><?xml version="1.0" encoding="utf-8"?>
-<ds:datastoreItem xmlns:ds="http://schemas.openxmlformats.org/officeDocument/2006/customXml" ds:itemID="{6EB672A6-7D94-4066-9B9B-DCA435B24030}">
-  <ds:schemaRefs>
-    <ds:schemaRef ds:uri="http://schemas.openxmlformats.org/officeDocument/2006/bibliography"/>
-  </ds:schemaRefs>
-</ds:datastoreItem>
 </file>
</xml_diff>